<commit_message>
Updated homework #1 with problem #1
</commit_message>
<xml_diff>
--- a/homework_1_week_2_ray_duran_und.docx
+++ b/homework_1_week_2_ray_duran_und.docx
@@ -52,6 +52,233 @@
       <w:pPr>
         <w:pStyle w:val="Default"/>
       </w:pPr>
+      <w:r>
+        <w:t>I am a graduate student and am working on a research project where we are trying to characterize optics and imaging for a lens less diffuser. Len less optics can be applied to microscopy</w:t>
+      </w:r>
+      <w:r>
+        <w:t>, and neuroscience in particular because of</w:t>
+      </w:r>
+      <w:r>
+        <w:t xml:space="preserve"> two</w:t>
+      </w:r>
+      <w:r>
+        <w:t xml:space="preserve"> key benefits. First, a lens less optical system can be light weight and forego complex lenses, this makes the system portable so that it can be deployed on mice for in vivo brain imaging. </w:t>
+      </w:r>
+      <w:r>
+        <w:t xml:space="preserve"> </w:t>
+      </w:r>
+      <w:r>
+        <w:t xml:space="preserve">Second, by using a diffuser you can make a good tradeoff between resolution and field of view. In the first phase we have developed a model by </w:t>
+      </w:r>
+      <w:proofErr w:type="spellStart"/>
+      <w:proofErr w:type="gramStart"/>
+      <w:r>
+        <w:t>Jin</w:t>
+      </w:r>
+      <w:proofErr w:type="spellEnd"/>
+      <w:r>
+        <w:t>[</w:t>
+      </w:r>
+      <w:proofErr w:type="gramEnd"/>
+      <w:r>
+        <w:t>1], where a point spread function</w:t>
+      </w:r>
+      <w:r>
+        <w:t>(PSF)</w:t>
+      </w:r>
+      <w:r>
+        <w:t xml:space="preserve"> can be modeled</w:t>
+      </w:r>
+      <w:r>
+        <w:t xml:space="preserve"> by using wave optics and the phase of a diffuser. Next, we can try to verify that our </w:t>
+      </w:r>
+      <w:r>
+        <w:t xml:space="preserve">PSF matches by using a digital </w:t>
+      </w:r>
+      <w:r>
+        <w:t>mirror device with a diffuser that we manufacture from our model. At this point we would have a system where we have learned the linear system response as being invariant and therefore, we could reconstruct and image with any inverse optimization technique. However, if we would like to get a video, we are pursuing the usage of machine learning, to pair outputs and inputs from our verified model.</w:t>
+      </w:r>
+    </w:p>
+    <w:p>
+      <w:pPr>
+        <w:pStyle w:val="Default"/>
+      </w:pPr>
+    </w:p>
+    <w:p>
+      <w:pPr>
+        <w:pStyle w:val="Default"/>
+      </w:pPr>
+      <w:r>
+        <w:t>Further down the road, we would have to change our basic strategy and employ a method</w:t>
+      </w:r>
+      <w:r>
+        <w:t xml:space="preserve"> a varying convolution if we are to move the image closer to the diffuser. A possible method is outlined by </w:t>
+      </w:r>
+      <w:r>
+        <w:t>Wei [</w:t>
+      </w:r>
+      <w:r>
+        <w:t>2].</w:t>
+      </w:r>
+    </w:p>
+    <w:p>
+      <w:pPr>
+        <w:pStyle w:val="Default"/>
+      </w:pPr>
+    </w:p>
+    <w:p>
+      <w:pPr>
+        <w:pStyle w:val="references"/>
+        <w:numPr>
+          <w:ilvl w:val="0"/>
+          <w:numId w:val="0"/>
+        </w:numPr>
+        <w:ind w:left="360" w:hanging="360"/>
+        <w:rPr>
+          <w:rFonts w:ascii="Calibri" w:hAnsi="Calibri" w:cs="Calibri"/>
+          <w:sz w:val="24"/>
+          <w:szCs w:val="24"/>
+        </w:rPr>
+      </w:pPr>
+      <w:r>
+        <w:rPr>
+          <w:rFonts w:ascii="Calibri" w:hAnsi="Calibri" w:cs="Calibri"/>
+          <w:sz w:val="24"/>
+          <w:szCs w:val="24"/>
+        </w:rPr>
+        <w:t xml:space="preserve">[1] </w:t>
+      </w:r>
+      <w:r>
+        <w:rPr>
+          <w:rFonts w:ascii="Calibri" w:hAnsi="Calibri" w:cs="Calibri"/>
+          <w:sz w:val="24"/>
+          <w:szCs w:val="24"/>
+        </w:rPr>
+        <w:t>X. Jin, D. Mao,S. Wei,Q. Dai “Point spread function for diffuser camera based on wave propagation and projection model,” Opt. Express 27, 12748-12761 (2019).</w:t>
+      </w:r>
+    </w:p>
+    <w:p>
+      <w:pPr>
+        <w:pStyle w:val="Default"/>
+      </w:pPr>
+    </w:p>
+    <w:p>
+      <w:pPr>
+        <w:autoSpaceDE w:val="0"/>
+        <w:autoSpaceDN w:val="0"/>
+        <w:adjustRightInd w:val="0"/>
+        <w:spacing w:after="0" w:line="240" w:lineRule="auto"/>
+        <w:rPr>
+          <w:rFonts w:ascii="Calibri" w:hAnsi="Calibri" w:cs="Calibri"/>
+          <w:sz w:val="24"/>
+          <w:szCs w:val="24"/>
+        </w:rPr>
+      </w:pPr>
+      <w:r>
+        <w:rPr>
+          <w:rFonts w:ascii="Calibri" w:hAnsi="Calibri" w:cs="Calibri"/>
+          <w:sz w:val="24"/>
+          <w:szCs w:val="24"/>
+        </w:rPr>
+        <w:t xml:space="preserve">[2] </w:t>
+      </w:r>
+      <w:r>
+        <w:rPr>
+          <w:rFonts w:ascii="Calibri" w:hAnsi="Calibri" w:cs="Calibri"/>
+          <w:sz w:val="24"/>
+          <w:szCs w:val="24"/>
+        </w:rPr>
+        <w:t xml:space="preserve">Wei J, </w:t>
+      </w:r>
+      <w:proofErr w:type="spellStart"/>
+      <w:r>
+        <w:rPr>
+          <w:rFonts w:ascii="Calibri" w:hAnsi="Calibri" w:cs="Calibri"/>
+          <w:sz w:val="24"/>
+          <w:szCs w:val="24"/>
+        </w:rPr>
+        <w:t>Bouman</w:t>
+      </w:r>
+      <w:proofErr w:type="spellEnd"/>
+      <w:r>
+        <w:rPr>
+          <w:rFonts w:ascii="Calibri" w:hAnsi="Calibri" w:cs="Calibri"/>
+          <w:sz w:val="24"/>
+          <w:szCs w:val="24"/>
+        </w:rPr>
+        <w:t xml:space="preserve"> C, </w:t>
+      </w:r>
+      <w:proofErr w:type="spellStart"/>
+      <w:r>
+        <w:rPr>
+          <w:rFonts w:ascii="Calibri" w:hAnsi="Calibri" w:cs="Calibri"/>
+          <w:sz w:val="24"/>
+          <w:szCs w:val="24"/>
+        </w:rPr>
+        <w:t>Allebach</w:t>
+      </w:r>
+      <w:proofErr w:type="spellEnd"/>
+      <w:r>
+        <w:rPr>
+          <w:rFonts w:ascii="Calibri" w:hAnsi="Calibri" w:cs="Calibri"/>
+          <w:sz w:val="24"/>
+          <w:szCs w:val="24"/>
+        </w:rPr>
+        <w:t xml:space="preserve"> J (2014) Fast space-varying convolution</w:t>
+      </w:r>
+      <w:r>
+        <w:rPr>
+          <w:rFonts w:ascii="Calibri" w:hAnsi="Calibri" w:cs="Calibri"/>
+          <w:sz w:val="24"/>
+          <w:szCs w:val="24"/>
+        </w:rPr>
+        <w:t xml:space="preserve"> </w:t>
+      </w:r>
+      <w:r>
+        <w:rPr>
+          <w:rFonts w:ascii="Calibri" w:hAnsi="Calibri" w:cs="Calibri"/>
+          <w:sz w:val="24"/>
+          <w:szCs w:val="24"/>
+        </w:rPr>
+        <w:t>using matrix source coding with applications to camera stray light</w:t>
+      </w:r>
+      <w:r>
+        <w:rPr>
+          <w:rFonts w:ascii="Calibri" w:hAnsi="Calibri" w:cs="Calibri"/>
+          <w:sz w:val="24"/>
+          <w:szCs w:val="24"/>
+        </w:rPr>
+        <w:t xml:space="preserve"> </w:t>
+      </w:r>
+      <w:r>
+        <w:rPr>
+          <w:rFonts w:ascii="Calibri" w:hAnsi="Calibri" w:cs="Calibri"/>
+          <w:sz w:val="24"/>
+          <w:szCs w:val="24"/>
+        </w:rPr>
+        <w:t>reduction. Image Processing, IEEE Transactions on 23(5):1965–</w:t>
+      </w:r>
+      <w:r>
+        <w:rPr>
+          <w:rFonts w:ascii="Calibri" w:hAnsi="Calibri" w:cs="Calibri"/>
+          <w:sz w:val="24"/>
+          <w:szCs w:val="24"/>
+        </w:rPr>
+        <w:t xml:space="preserve"> </w:t>
+      </w:r>
+      <w:r>
+        <w:rPr>
+          <w:rFonts w:ascii="Calibri" w:hAnsi="Calibri" w:cs="Calibri"/>
+          <w:sz w:val="24"/>
+          <w:szCs w:val="24"/>
+        </w:rPr>
+        <w:t>1979, DOI 10.1109/TIP.2014.2311657</w:t>
+      </w:r>
+    </w:p>
+    <w:p>
+      <w:pPr>
+        <w:pStyle w:val="Default"/>
+      </w:pPr>
     </w:p>
     <w:p>
       <w:pPr>
@@ -77,15 +304,13 @@
         </w:rPr>
         <w:t xml:space="preserve">Below is a list of biomedical optics methods that are currently used in biomedical research. Select one and do </w:t>
       </w:r>
-      <w:proofErr w:type="gramStart"/>
-      <w:r>
-        <w:rPr>
-          <w:sz w:val="22"/>
-          <w:szCs w:val="22"/>
-        </w:rPr>
-        <w:t>a quick research</w:t>
-      </w:r>
-      <w:proofErr w:type="gramEnd"/>
+      <w:r>
+        <w:rPr>
+          <w:sz w:val="22"/>
+          <w:szCs w:val="22"/>
+        </w:rPr>
+        <w:t>quick research</w:t>
+      </w:r>
       <w:r>
         <w:rPr>
           <w:sz w:val="22"/>
@@ -392,6 +617,7 @@
           <w:sz w:val="22"/>
           <w:szCs w:val="22"/>
         </w:rPr>
+        <w:lastRenderedPageBreak/>
         <w:t xml:space="preserve">The concept of two-photon </w:t>
       </w:r>
       <w:r>
@@ -450,14 +676,7 @@
           <w:sz w:val="22"/>
           <w:szCs w:val="22"/>
         </w:rPr>
-        <w:t xml:space="preserve"> </w:t>
-      </w:r>
-      <w:r>
-        <w:rPr>
-          <w:sz w:val="22"/>
-          <w:szCs w:val="22"/>
-        </w:rPr>
-        <w:t xml:space="preserve">The basic “trick” to two photon microscopy is that for a molecule to absorb both photons, an unlikely event, the actual fluorescence excitation is a very small focus area. This of course give very good resolution, but also has the effect of limiting light from other areas, the background excitation, which would contribute to the area of interest as noise and is suppressed because only our restricted molecule was able to absorb both photons. </w:t>
+        <w:t xml:space="preserve"> The basic “trick” to two photon microscopy is that for a molecule to absorb both photons, an unlikely event, the actual fluorescence excitation is a very small focus area. This of course give very good resolution, but also has the effect of limiting light from other areas, the background excitation, which would contribute to the area of interest as noise and is suppressed because only our restricted molecule was able to absorb both photons. </w:t>
       </w:r>
       <w:r>
         <w:rPr>
@@ -754,7 +973,6 @@
           <w:sz w:val="20"/>
           <w:szCs w:val="20"/>
         </w:rPr>
-        <w:lastRenderedPageBreak/>
         <w:t xml:space="preserve"> </w:t>
       </w:r>
     </w:p>
@@ -1699,8 +1917,38 @@
       <w:lvlJc w:val="left"/>
     </w:lvl>
   </w:abstractNum>
+  <w:abstractNum w:abstractNumId="1" w15:restartNumberingAfterBreak="0">
+    <w:nsid w:val="52CA544A"/>
+    <w:multiLevelType w:val="singleLevel"/>
+    <w:tmpl w:val="AED6D67E"/>
+    <w:lvl w:ilvl="0">
+      <w:start w:val="1"/>
+      <w:numFmt w:val="decimal"/>
+      <w:pStyle w:val="references"/>
+      <w:lvlText w:val="[%1]"/>
+      <w:lvlJc w:val="left"/>
+      <w:pPr>
+        <w:tabs>
+          <w:tab w:val="num" w:pos="360"/>
+        </w:tabs>
+        <w:ind w:left="360" w:hanging="360"/>
+      </w:pPr>
+      <w:rPr>
+        <w:rFonts w:ascii="Times New Roman" w:hAnsi="Times New Roman" w:cs="Times New Roman" w:hint="default"/>
+        <w:b w:val="0"/>
+        <w:bCs w:val="0"/>
+        <w:i w:val="0"/>
+        <w:iCs w:val="0"/>
+        <w:sz w:val="16"/>
+        <w:szCs w:val="16"/>
+      </w:rPr>
+    </w:lvl>
+  </w:abstractNum>
   <w:num w:numId="1">
     <w:abstractNumId w:val="0"/>
+  </w:num>
+  <w:num w:numId="2">
+    <w:abstractNumId w:val="1"/>
   </w:num>
 </w:numbering>
 </file>
@@ -2147,6 +2395,23 @@
       <w:szCs w:val="24"/>
     </w:rPr>
   </w:style>
+  <w:style w:type="paragraph" w:customStyle="1" w:styleId="references">
+    <w:name w:val="references"/>
+    <w:rsid w:val="003E7510"/>
+    <w:pPr>
+      <w:numPr>
+        <w:numId w:val="2"/>
+      </w:numPr>
+      <w:spacing w:after="50" w:line="180" w:lineRule="exact"/>
+      <w:jc w:val="both"/>
+    </w:pPr>
+    <w:rPr>
+      <w:rFonts w:ascii="Times New Roman" w:eastAsia="MS Mincho" w:hAnsi="Times New Roman" w:cs="Times New Roman"/>
+      <w:noProof/>
+      <w:sz w:val="16"/>
+      <w:szCs w:val="16"/>
+    </w:rPr>
+  </w:style>
 </w:styles>
 </file>
 

</xml_diff>

<commit_message>
Added problem #4 for homework #1
</commit_message>
<xml_diff>
--- a/homework_1_week_2_ray_duran_und.docx
+++ b/homework_1_week_2_ray_duran_und.docx
@@ -120,6 +120,11 @@
       <w:r>
         <w:t>2].</w:t>
       </w:r>
+    </w:p>
+    <w:p>
+      <w:pPr>
+        <w:pStyle w:val="Default"/>
+      </w:pPr>
     </w:p>
     <w:p>
       <w:pPr>
@@ -1305,6 +1310,760 @@
           <w:szCs w:val="22"/>
         </w:rPr>
       </w:pPr>
+      <w:r>
+        <w:rPr>
+          <w:sz w:val="22"/>
+          <w:szCs w:val="22"/>
+        </w:rPr>
+        <w:t>Ans:</w:t>
+      </w:r>
+    </w:p>
+    <w:p>
+      <w:pPr>
+        <w:pStyle w:val="Default"/>
+        <w:rPr>
+          <w:sz w:val="22"/>
+          <w:szCs w:val="22"/>
+        </w:rPr>
+      </w:pPr>
+    </w:p>
+    <w:p>
+      <w:pPr>
+        <w:pStyle w:val="Default"/>
+        <w:rPr>
+          <w:sz w:val="22"/>
+          <w:szCs w:val="22"/>
+        </w:rPr>
+      </w:pPr>
+      <w:r>
+        <w:rPr>
+          <w:noProof/>
+        </w:rPr>
+        <w:drawing>
+          <wp:inline distT="0" distB="0" distL="0" distR="0" wp14:anchorId="519C32B9" wp14:editId="4179330F">
+            <wp:extent cx="3724275" cy="1808146"/>
+            <wp:effectExtent l="0" t="0" r="0" b="1905"/>
+            <wp:docPr id="1" name="Picture 1" descr="Line chart&#10;&#10;Description automatically generated with low confidence"/>
+            <wp:cNvGraphicFramePr>
+              <a:graphicFrameLocks xmlns:a="http://schemas.openxmlformats.org/drawingml/2006/main" noChangeAspect="1"/>
+            </wp:cNvGraphicFramePr>
+            <a:graphic xmlns:a="http://schemas.openxmlformats.org/drawingml/2006/main">
+              <a:graphicData uri="http://schemas.openxmlformats.org/drawingml/2006/picture">
+                <pic:pic xmlns:pic="http://schemas.openxmlformats.org/drawingml/2006/picture">
+                  <pic:nvPicPr>
+                    <pic:cNvPr id="1" name="Picture 1" descr="Line chart&#10;&#10;Description automatically generated with low confidence"/>
+                    <pic:cNvPicPr/>
+                  </pic:nvPicPr>
+                  <pic:blipFill>
+                    <a:blip r:embed="rId7"/>
+                    <a:stretch>
+                      <a:fillRect/>
+                    </a:stretch>
+                  </pic:blipFill>
+                  <pic:spPr>
+                    <a:xfrm>
+                      <a:off x="0" y="0"/>
+                      <a:ext cx="3741250" cy="1816387"/>
+                    </a:xfrm>
+                    <a:prstGeom prst="rect">
+                      <a:avLst/>
+                    </a:prstGeom>
+                  </pic:spPr>
+                </pic:pic>
+              </a:graphicData>
+            </a:graphic>
+          </wp:inline>
+        </w:drawing>
+      </w:r>
+    </w:p>
+    <w:p>
+      <w:pPr>
+        <w:pStyle w:val="Default"/>
+        <w:rPr>
+          <w:sz w:val="22"/>
+          <w:szCs w:val="22"/>
+        </w:rPr>
+      </w:pPr>
+    </w:p>
+    <w:p>
+      <w:pPr>
+        <w:pStyle w:val="Default"/>
+        <w:rPr>
+          <w:sz w:val="22"/>
+          <w:szCs w:val="22"/>
+        </w:rPr>
+      </w:pPr>
+    </w:p>
+    <w:p>
+      <w:pPr>
+        <w:pStyle w:val="Default"/>
+        <w:rPr>
+          <w:b/>
+          <w:bCs/>
+          <w:sz w:val="22"/>
+          <w:szCs w:val="22"/>
+          <w:u w:val="single"/>
+        </w:rPr>
+      </w:pPr>
+      <w:r>
+        <w:rPr>
+          <w:b/>
+          <w:bCs/>
+          <w:sz w:val="22"/>
+          <w:szCs w:val="22"/>
+          <w:u w:val="single"/>
+        </w:rPr>
+        <w:t xml:space="preserve">So, here we let n = </w:t>
+      </w:r>
+      <w:proofErr w:type="gramStart"/>
+      <w:r>
+        <w:rPr>
+          <w:b/>
+          <w:bCs/>
+          <w:sz w:val="22"/>
+          <w:szCs w:val="22"/>
+          <w:u w:val="single"/>
+        </w:rPr>
+        <w:t>nr .</w:t>
+      </w:r>
+      <w:proofErr w:type="gramEnd"/>
+      <w:r>
+        <w:rPr>
+          <w:b/>
+          <w:bCs/>
+          <w:sz w:val="22"/>
+          <w:szCs w:val="22"/>
+          <w:u w:val="single"/>
+        </w:rPr>
+        <w:t xml:space="preserve">  Also, </w:t>
+      </w:r>
+      <w:proofErr w:type="spellStart"/>
+      <w:r>
+        <w:rPr>
+          <w:b/>
+          <w:bCs/>
+          <w:sz w:val="22"/>
+          <w:szCs w:val="22"/>
+          <w:u w:val="single"/>
+        </w:rPr>
+        <w:t>ni</w:t>
+      </w:r>
+      <w:proofErr w:type="spellEnd"/>
+      <w:r>
+        <w:rPr>
+          <w:b/>
+          <w:bCs/>
+          <w:sz w:val="22"/>
+          <w:szCs w:val="22"/>
+          <w:u w:val="single"/>
+        </w:rPr>
+        <w:t xml:space="preserve"> is our index outside of this planar glass plate.</w:t>
+      </w:r>
+    </w:p>
+    <w:p>
+      <w:pPr>
+        <w:pStyle w:val="Default"/>
+        <w:rPr>
+          <w:b/>
+          <w:bCs/>
+          <w:sz w:val="22"/>
+          <w:szCs w:val="22"/>
+          <w:u w:val="single"/>
+        </w:rPr>
+      </w:pPr>
+    </w:p>
+    <w:p>
+      <w:pPr>
+        <w:pStyle w:val="Default"/>
+        <w:rPr>
+          <w:sz w:val="22"/>
+          <w:szCs w:val="22"/>
+        </w:rPr>
+      </w:pPr>
+      <w:r>
+        <w:rPr>
+          <w:sz w:val="22"/>
+          <w:szCs w:val="22"/>
+        </w:rPr>
+        <w:t>Using Snell’s law we have (1)</w:t>
+      </w:r>
+    </w:p>
+    <w:p>
+      <w:pPr>
+        <w:pStyle w:val="Default"/>
+        <w:rPr>
+          <w:b/>
+          <w:bCs/>
+          <w:sz w:val="22"/>
+          <w:szCs w:val="22"/>
+          <w:u w:val="single"/>
+        </w:rPr>
+      </w:pPr>
+    </w:p>
+    <w:p>
+      <w:pPr>
+        <w:pStyle w:val="Default"/>
+        <w:rPr>
+          <w:sz w:val="22"/>
+          <w:szCs w:val="22"/>
+        </w:rPr>
+      </w:pPr>
+      <w:r>
+        <w:rPr>
+          <w:noProof/>
+        </w:rPr>
+        <w:drawing>
+          <wp:inline distT="0" distB="0" distL="0" distR="0" wp14:anchorId="52CBFED0" wp14:editId="71B968CE">
+            <wp:extent cx="2828927" cy="419100"/>
+            <wp:effectExtent l="0" t="0" r="9525" b="0"/>
+            <wp:docPr id="2" name="Picture 2" descr="Background pattern&#10;&#10;Description automatically generated with low confidence"/>
+            <wp:cNvGraphicFramePr>
+              <a:graphicFrameLocks xmlns:a="http://schemas.openxmlformats.org/drawingml/2006/main" noChangeAspect="1"/>
+            </wp:cNvGraphicFramePr>
+            <a:graphic xmlns:a="http://schemas.openxmlformats.org/drawingml/2006/main">
+              <a:graphicData uri="http://schemas.openxmlformats.org/drawingml/2006/picture">
+                <pic:pic xmlns:pic="http://schemas.openxmlformats.org/drawingml/2006/picture">
+                  <pic:nvPicPr>
+                    <pic:cNvPr id="2" name="Picture 2" descr="Background pattern&#10;&#10;Description automatically generated with low confidence"/>
+                    <pic:cNvPicPr/>
+                  </pic:nvPicPr>
+                  <pic:blipFill>
+                    <a:blip r:embed="rId8"/>
+                    <a:stretch>
+                      <a:fillRect/>
+                    </a:stretch>
+                  </pic:blipFill>
+                  <pic:spPr>
+                    <a:xfrm>
+                      <a:off x="0" y="0"/>
+                      <a:ext cx="2854627" cy="422907"/>
+                    </a:xfrm>
+                    <a:prstGeom prst="rect">
+                      <a:avLst/>
+                    </a:prstGeom>
+                  </pic:spPr>
+                </pic:pic>
+              </a:graphicData>
+            </a:graphic>
+          </wp:inline>
+        </w:drawing>
+      </w:r>
+    </w:p>
+    <w:p>
+      <w:pPr>
+        <w:pStyle w:val="Default"/>
+        <w:rPr>
+          <w:sz w:val="22"/>
+          <w:szCs w:val="22"/>
+        </w:rPr>
+      </w:pPr>
+    </w:p>
+    <w:p>
+      <w:pPr>
+        <w:pStyle w:val="Default"/>
+        <w:rPr>
+          <w:sz w:val="22"/>
+          <w:szCs w:val="22"/>
+        </w:rPr>
+      </w:pPr>
+      <w:r>
+        <w:rPr>
+          <w:sz w:val="22"/>
+          <w:szCs w:val="22"/>
+        </w:rPr>
+        <w:t xml:space="preserve">Now we solve for alpha to </w:t>
+      </w:r>
+      <w:r>
+        <w:rPr>
+          <w:sz w:val="22"/>
+          <w:szCs w:val="22"/>
+        </w:rPr>
+        <w:t>get (</w:t>
+      </w:r>
+      <w:r>
+        <w:rPr>
+          <w:sz w:val="22"/>
+          <w:szCs w:val="22"/>
+        </w:rPr>
+        <w:t>2)</w:t>
+      </w:r>
+    </w:p>
+    <w:p>
+      <w:pPr>
+        <w:pStyle w:val="Default"/>
+        <w:rPr>
+          <w:sz w:val="22"/>
+          <w:szCs w:val="22"/>
+        </w:rPr>
+      </w:pPr>
+    </w:p>
+    <w:p>
+      <w:pPr>
+        <w:pStyle w:val="Default"/>
+        <w:rPr>
+          <w:sz w:val="22"/>
+          <w:szCs w:val="22"/>
+        </w:rPr>
+      </w:pPr>
+      <w:r>
+        <w:rPr>
+          <w:noProof/>
+        </w:rPr>
+        <w:drawing>
+          <wp:inline distT="0" distB="0" distL="0" distR="0" wp14:anchorId="09ED3B82" wp14:editId="5B5F2EB7">
+            <wp:extent cx="2827772" cy="419100"/>
+            <wp:effectExtent l="0" t="0" r="0" b="0"/>
+            <wp:docPr id="3" name="Picture 3" descr="Text&#10;&#10;Description automatically generated with medium confidence"/>
+            <wp:cNvGraphicFramePr>
+              <a:graphicFrameLocks xmlns:a="http://schemas.openxmlformats.org/drawingml/2006/main" noChangeAspect="1"/>
+            </wp:cNvGraphicFramePr>
+            <a:graphic xmlns:a="http://schemas.openxmlformats.org/drawingml/2006/main">
+              <a:graphicData uri="http://schemas.openxmlformats.org/drawingml/2006/picture">
+                <pic:pic xmlns:pic="http://schemas.openxmlformats.org/drawingml/2006/picture">
+                  <pic:nvPicPr>
+                    <pic:cNvPr id="3" name="Picture 3" descr="Text&#10;&#10;Description automatically generated with medium confidence"/>
+                    <pic:cNvPicPr/>
+                  </pic:nvPicPr>
+                  <pic:blipFill>
+                    <a:blip r:embed="rId9"/>
+                    <a:stretch>
+                      <a:fillRect/>
+                    </a:stretch>
+                  </pic:blipFill>
+                  <pic:spPr>
+                    <a:xfrm>
+                      <a:off x="0" y="0"/>
+                      <a:ext cx="2842147" cy="421230"/>
+                    </a:xfrm>
+                    <a:prstGeom prst="rect">
+                      <a:avLst/>
+                    </a:prstGeom>
+                  </pic:spPr>
+                </pic:pic>
+              </a:graphicData>
+            </a:graphic>
+          </wp:inline>
+        </w:drawing>
+      </w:r>
+    </w:p>
+    <w:p>
+      <w:pPr>
+        <w:pStyle w:val="Default"/>
+        <w:rPr>
+          <w:sz w:val="22"/>
+          <w:szCs w:val="22"/>
+        </w:rPr>
+      </w:pPr>
+    </w:p>
+    <w:p>
+      <w:pPr>
+        <w:pStyle w:val="Default"/>
+        <w:rPr>
+          <w:sz w:val="22"/>
+          <w:szCs w:val="22"/>
+        </w:rPr>
+      </w:pPr>
+      <w:r>
+        <w:rPr>
+          <w:sz w:val="22"/>
+          <w:szCs w:val="22"/>
+        </w:rPr>
+        <w:t xml:space="preserve">We </w:t>
+      </w:r>
+      <w:r>
+        <w:rPr>
+          <w:sz w:val="22"/>
+          <w:szCs w:val="22"/>
+        </w:rPr>
+        <w:t>let:</w:t>
+      </w:r>
+    </w:p>
+    <w:p>
+      <w:pPr>
+        <w:pStyle w:val="Default"/>
+        <w:rPr>
+          <w:sz w:val="22"/>
+          <w:szCs w:val="22"/>
+        </w:rPr>
+      </w:pPr>
+    </w:p>
+    <w:p>
+      <w:pPr>
+        <w:pStyle w:val="Default"/>
+        <w:rPr>
+          <w:sz w:val="22"/>
+          <w:szCs w:val="22"/>
+        </w:rPr>
+      </w:pPr>
+      <w:r>
+        <w:rPr>
+          <w:noProof/>
+        </w:rPr>
+        <w:drawing>
+          <wp:inline distT="0" distB="0" distL="0" distR="0" wp14:anchorId="60609BBA" wp14:editId="00F2CCB1">
+            <wp:extent cx="2838450" cy="197818"/>
+            <wp:effectExtent l="0" t="0" r="0" b="0"/>
+            <wp:docPr id="4" name="Picture 4"/>
+            <wp:cNvGraphicFramePr>
+              <a:graphicFrameLocks xmlns:a="http://schemas.openxmlformats.org/drawingml/2006/main" noChangeAspect="1"/>
+            </wp:cNvGraphicFramePr>
+            <a:graphic xmlns:a="http://schemas.openxmlformats.org/drawingml/2006/main">
+              <a:graphicData uri="http://schemas.openxmlformats.org/drawingml/2006/picture">
+                <pic:pic xmlns:pic="http://schemas.openxmlformats.org/drawingml/2006/picture">
+                  <pic:nvPicPr>
+                    <pic:cNvPr id="1" name=""/>
+                    <pic:cNvPicPr/>
+                  </pic:nvPicPr>
+                  <pic:blipFill>
+                    <a:blip r:embed="rId10"/>
+                    <a:stretch>
+                      <a:fillRect/>
+                    </a:stretch>
+                  </pic:blipFill>
+                  <pic:spPr>
+                    <a:xfrm>
+                      <a:off x="0" y="0"/>
+                      <a:ext cx="3000965" cy="209144"/>
+                    </a:xfrm>
+                    <a:prstGeom prst="rect">
+                      <a:avLst/>
+                    </a:prstGeom>
+                  </pic:spPr>
+                </pic:pic>
+              </a:graphicData>
+            </a:graphic>
+          </wp:inline>
+        </w:drawing>
+      </w:r>
+    </w:p>
+    <w:p>
+      <w:pPr>
+        <w:pStyle w:val="Default"/>
+        <w:rPr>
+          <w:sz w:val="22"/>
+          <w:szCs w:val="22"/>
+        </w:rPr>
+      </w:pPr>
+    </w:p>
+    <w:p>
+      <w:pPr>
+        <w:pStyle w:val="Default"/>
+        <w:rPr>
+          <w:sz w:val="22"/>
+          <w:szCs w:val="22"/>
+        </w:rPr>
+      </w:pPr>
+      <w:r>
+        <w:rPr>
+          <w:sz w:val="22"/>
+          <w:szCs w:val="22"/>
+        </w:rPr>
+        <w:t>Now, use (2) and plug into (3) to get:</w:t>
+      </w:r>
+    </w:p>
+    <w:p>
+      <w:pPr>
+        <w:pStyle w:val="Default"/>
+        <w:rPr>
+          <w:sz w:val="22"/>
+          <w:szCs w:val="22"/>
+        </w:rPr>
+      </w:pPr>
+    </w:p>
+    <w:p>
+      <w:pPr>
+        <w:pStyle w:val="Default"/>
+        <w:rPr>
+          <w:sz w:val="22"/>
+          <w:szCs w:val="22"/>
+        </w:rPr>
+      </w:pPr>
+      <w:r>
+        <w:rPr>
+          <w:noProof/>
+        </w:rPr>
+        <w:drawing>
+          <wp:inline distT="0" distB="0" distL="0" distR="0" wp14:anchorId="29063935" wp14:editId="3555283E">
+            <wp:extent cx="2860011" cy="419100"/>
+            <wp:effectExtent l="0" t="0" r="0" b="0"/>
+            <wp:docPr id="5" name="Picture 5" descr="Text&#10;&#10;Description automatically generated with low confidence"/>
+            <wp:cNvGraphicFramePr>
+              <a:graphicFrameLocks xmlns:a="http://schemas.openxmlformats.org/drawingml/2006/main" noChangeAspect="1"/>
+            </wp:cNvGraphicFramePr>
+            <a:graphic xmlns:a="http://schemas.openxmlformats.org/drawingml/2006/main">
+              <a:graphicData uri="http://schemas.openxmlformats.org/drawingml/2006/picture">
+                <pic:pic xmlns:pic="http://schemas.openxmlformats.org/drawingml/2006/picture">
+                  <pic:nvPicPr>
+                    <pic:cNvPr id="5" name="Picture 5" descr="Text&#10;&#10;Description automatically generated with low confidence"/>
+                    <pic:cNvPicPr/>
+                  </pic:nvPicPr>
+                  <pic:blipFill>
+                    <a:blip r:embed="rId11"/>
+                    <a:stretch>
+                      <a:fillRect/>
+                    </a:stretch>
+                  </pic:blipFill>
+                  <pic:spPr>
+                    <a:xfrm>
+                      <a:off x="0" y="0"/>
+                      <a:ext cx="2870621" cy="420655"/>
+                    </a:xfrm>
+                    <a:prstGeom prst="rect">
+                      <a:avLst/>
+                    </a:prstGeom>
+                  </pic:spPr>
+                </pic:pic>
+              </a:graphicData>
+            </a:graphic>
+          </wp:inline>
+        </w:drawing>
+      </w:r>
+    </w:p>
+    <w:p>
+      <w:pPr>
+        <w:pStyle w:val="Default"/>
+        <w:rPr>
+          <w:sz w:val="22"/>
+          <w:szCs w:val="22"/>
+        </w:rPr>
+      </w:pPr>
+    </w:p>
+    <w:p>
+      <w:pPr>
+        <w:pStyle w:val="Default"/>
+        <w:rPr>
+          <w:sz w:val="22"/>
+          <w:szCs w:val="22"/>
+        </w:rPr>
+      </w:pPr>
+      <w:r>
+        <w:rPr>
+          <w:sz w:val="22"/>
+          <w:szCs w:val="22"/>
+        </w:rPr>
+        <w:t xml:space="preserve">Next, from basic geometry </w:t>
+      </w:r>
+      <w:r>
+        <w:rPr>
+          <w:sz w:val="22"/>
+          <w:szCs w:val="22"/>
+        </w:rPr>
+        <w:t>(equating</w:t>
+      </w:r>
+      <w:r>
+        <w:rPr>
+          <w:sz w:val="22"/>
+          <w:szCs w:val="22"/>
+        </w:rPr>
+        <w:t xml:space="preserve"> </w:t>
+      </w:r>
+      <w:r>
+        <w:rPr>
+          <w:sz w:val="22"/>
+          <w:szCs w:val="22"/>
+        </w:rPr>
+        <w:t>hypotenuse of two interior triangles) gets us (5)</w:t>
+      </w:r>
+    </w:p>
+    <w:p>
+      <w:pPr>
+        <w:pStyle w:val="Default"/>
+        <w:rPr>
+          <w:sz w:val="22"/>
+          <w:szCs w:val="22"/>
+        </w:rPr>
+      </w:pPr>
+    </w:p>
+    <w:p>
+      <w:pPr>
+        <w:pStyle w:val="Default"/>
+        <w:rPr>
+          <w:sz w:val="22"/>
+          <w:szCs w:val="22"/>
+        </w:rPr>
+      </w:pPr>
+      <w:r>
+        <w:rPr>
+          <w:noProof/>
+        </w:rPr>
+        <w:drawing>
+          <wp:inline distT="0" distB="0" distL="0" distR="0" wp14:anchorId="4312B957" wp14:editId="0E0CE26C">
+            <wp:extent cx="2905125" cy="418376"/>
+            <wp:effectExtent l="0" t="0" r="0" b="1270"/>
+            <wp:docPr id="6" name="Picture 6" descr="Background pattern&#10;&#10;Description automatically generated with low confidence"/>
+            <wp:cNvGraphicFramePr>
+              <a:graphicFrameLocks xmlns:a="http://schemas.openxmlformats.org/drawingml/2006/main" noChangeAspect="1"/>
+            </wp:cNvGraphicFramePr>
+            <a:graphic xmlns:a="http://schemas.openxmlformats.org/drawingml/2006/main">
+              <a:graphicData uri="http://schemas.openxmlformats.org/drawingml/2006/picture">
+                <pic:pic xmlns:pic="http://schemas.openxmlformats.org/drawingml/2006/picture">
+                  <pic:nvPicPr>
+                    <pic:cNvPr id="6" name="Picture 6" descr="Background pattern&#10;&#10;Description automatically generated with low confidence"/>
+                    <pic:cNvPicPr/>
+                  </pic:nvPicPr>
+                  <pic:blipFill>
+                    <a:blip r:embed="rId12"/>
+                    <a:stretch>
+                      <a:fillRect/>
+                    </a:stretch>
+                  </pic:blipFill>
+                  <pic:spPr>
+                    <a:xfrm>
+                      <a:off x="0" y="0"/>
+                      <a:ext cx="2955401" cy="425616"/>
+                    </a:xfrm>
+                    <a:prstGeom prst="rect">
+                      <a:avLst/>
+                    </a:prstGeom>
+                  </pic:spPr>
+                </pic:pic>
+              </a:graphicData>
+            </a:graphic>
+          </wp:inline>
+        </w:drawing>
+      </w:r>
+    </w:p>
+    <w:p>
+      <w:pPr>
+        <w:pStyle w:val="Default"/>
+        <w:rPr>
+          <w:sz w:val="22"/>
+          <w:szCs w:val="22"/>
+        </w:rPr>
+      </w:pPr>
+    </w:p>
+    <w:p>
+      <w:pPr>
+        <w:pStyle w:val="Default"/>
+        <w:rPr>
+          <w:sz w:val="22"/>
+          <w:szCs w:val="22"/>
+        </w:rPr>
+      </w:pPr>
+    </w:p>
+    <w:p>
+      <w:pPr>
+        <w:pStyle w:val="Default"/>
+        <w:rPr>
+          <w:sz w:val="22"/>
+          <w:szCs w:val="22"/>
+        </w:rPr>
+      </w:pPr>
+    </w:p>
+    <w:p>
+      <w:pPr>
+        <w:pStyle w:val="Default"/>
+        <w:rPr>
+          <w:sz w:val="22"/>
+          <w:szCs w:val="22"/>
+        </w:rPr>
+      </w:pPr>
+      <w:r>
+        <w:rPr>
+          <w:sz w:val="22"/>
+          <w:szCs w:val="22"/>
+        </w:rPr>
+        <w:t>Finally, solving for (5) using the angles from (2) and (4) gives us (6)</w:t>
+      </w:r>
+    </w:p>
+    <w:p>
+      <w:pPr>
+        <w:pStyle w:val="Default"/>
+        <w:rPr>
+          <w:sz w:val="22"/>
+          <w:szCs w:val="22"/>
+        </w:rPr>
+      </w:pPr>
+    </w:p>
+    <w:p>
+      <w:pPr>
+        <w:pStyle w:val="Default"/>
+        <w:rPr>
+          <w:sz w:val="22"/>
+          <w:szCs w:val="22"/>
+        </w:rPr>
+      </w:pPr>
+      <w:r>
+        <w:rPr>
+          <w:noProof/>
+        </w:rPr>
+        <w:drawing>
+          <wp:inline distT="0" distB="0" distL="0" distR="0" wp14:anchorId="4033A869" wp14:editId="5E3421B9">
+            <wp:extent cx="2821783" cy="857250"/>
+            <wp:effectExtent l="0" t="0" r="0" b="0"/>
+            <wp:docPr id="7" name="Picture 7" descr="A picture containing text&#10;&#10;Description automatically generated"/>
+            <wp:cNvGraphicFramePr>
+              <a:graphicFrameLocks xmlns:a="http://schemas.openxmlformats.org/drawingml/2006/main" noChangeAspect="1"/>
+            </wp:cNvGraphicFramePr>
+            <a:graphic xmlns:a="http://schemas.openxmlformats.org/drawingml/2006/main">
+              <a:graphicData uri="http://schemas.openxmlformats.org/drawingml/2006/picture">
+                <pic:pic xmlns:pic="http://schemas.openxmlformats.org/drawingml/2006/picture">
+                  <pic:nvPicPr>
+                    <pic:cNvPr id="7" name="Picture 7" descr="A picture containing text&#10;&#10;Description automatically generated"/>
+                    <pic:cNvPicPr/>
+                  </pic:nvPicPr>
+                  <pic:blipFill>
+                    <a:blip r:embed="rId13"/>
+                    <a:stretch>
+                      <a:fillRect/>
+                    </a:stretch>
+                  </pic:blipFill>
+                  <pic:spPr>
+                    <a:xfrm>
+                      <a:off x="0" y="0"/>
+                      <a:ext cx="2837064" cy="861892"/>
+                    </a:xfrm>
+                    <a:prstGeom prst="rect">
+                      <a:avLst/>
+                    </a:prstGeom>
+                  </pic:spPr>
+                </pic:pic>
+              </a:graphicData>
+            </a:graphic>
+          </wp:inline>
+        </w:drawing>
+      </w:r>
+    </w:p>
+    <w:p>
+      <w:pPr>
+        <w:pStyle w:val="Default"/>
+        <w:rPr>
+          <w:sz w:val="22"/>
+          <w:szCs w:val="22"/>
+        </w:rPr>
+      </w:pPr>
+    </w:p>
+    <w:p>
+      <w:pPr>
+        <w:pStyle w:val="Default"/>
+        <w:rPr>
+          <w:sz w:val="22"/>
+          <w:szCs w:val="22"/>
+        </w:rPr>
+      </w:pPr>
+      <w:r>
+        <w:rPr>
+          <w:sz w:val="22"/>
+          <w:szCs w:val="22"/>
+        </w:rPr>
+        <w:t xml:space="preserve">Note: n = nr and </w:t>
+      </w:r>
+      <w:proofErr w:type="spellStart"/>
+      <w:r>
+        <w:rPr>
+          <w:sz w:val="22"/>
+          <w:szCs w:val="22"/>
+        </w:rPr>
+        <w:t>ni</w:t>
+      </w:r>
+      <w:proofErr w:type="spellEnd"/>
+      <w:r>
+        <w:rPr>
+          <w:sz w:val="22"/>
+          <w:szCs w:val="22"/>
+        </w:rPr>
+        <w:t xml:space="preserve"> is the index of refraction outside of glass.</w:t>
+      </w:r>
     </w:p>
     <w:p>
       <w:pPr>

</xml_diff>